<commit_message>
Accept / Reject branches
</commit_message>
<xml_diff>
--- a/samples/TestLists.docx
+++ b/samples/TestLists.docx
@@ -1170,7 +1170,51 @@
         <w:rPr>
           <w:lang w:val="fr-CA" w:eastAsia="ja-JP" w:bidi="th-TH"/>
         </w:rPr>
-        <w:t xml:space="preserve"> 1</w:t>
+        <w:t xml:space="preserve"> 1.1.1</w:t>
+      </w:r>
+    </w:p>
+    <w:p>
+      <w:pPr>
+        <w:pStyle w:val="Heading4"/>
+        <w:rPr>
+          <w:lang w:val="fr-CA" w:eastAsia="ja-JP" w:bidi="th-TH"/>
+        </w:rPr>
+      </w:pPr>
+      <w:proofErr w:type="spellStart"/>
+      <w:r>
+        <w:rPr>
+          <w:lang w:val="fr-CA" w:eastAsia="ja-JP" w:bidi="th-TH"/>
+        </w:rPr>
+        <w:t>Heading</w:t>
+      </w:r>
+      <w:proofErr w:type="spellEnd"/>
+      <w:r>
+        <w:rPr>
+          <w:lang w:val="fr-CA" w:eastAsia="ja-JP" w:bidi="th-TH"/>
+        </w:rPr>
+        <w:t xml:space="preserve"> 1.1.1.1</w:t>
+      </w:r>
+    </w:p>
+    <w:p>
+      <w:pPr>
+        <w:pStyle w:val="Heading5"/>
+        <w:rPr>
+          <w:lang w:val="fr-CA" w:eastAsia="ja-JP" w:bidi="th-TH"/>
+        </w:rPr>
+      </w:pPr>
+      <w:proofErr w:type="spellStart"/>
+      <w:r>
+        <w:rPr>
+          <w:lang w:val="fr-CA" w:eastAsia="ja-JP" w:bidi="th-TH"/>
+        </w:rPr>
+        <w:t>Heading</w:t>
+      </w:r>
+      <w:proofErr w:type="spellEnd"/>
+      <w:r>
+        <w:rPr>
+          <w:lang w:val="fr-CA" w:eastAsia="ja-JP" w:bidi="th-TH"/>
+        </w:rPr>
+        <w:t xml:space="preserve"> 1.1.1</w:t>
       </w:r>
       <w:r>
         <w:rPr>
@@ -1181,7 +1225,7 @@
     </w:p>
     <w:p>
       <w:pPr>
-        <w:pStyle w:val="Heading4"/>
+        <w:pStyle w:val="Heading6"/>
         <w:rPr>
           <w:lang w:val="fr-CA" w:eastAsia="ja-JP" w:bidi="th-TH"/>
         </w:rPr>
@@ -1198,18 +1242,12 @@
         <w:rPr>
           <w:lang w:val="fr-CA" w:eastAsia="ja-JP" w:bidi="th-TH"/>
         </w:rPr>
-        <w:t xml:space="preserve"> 1</w:t>
-      </w:r>
-      <w:r>
-        <w:rPr>
-          <w:lang w:val="fr-CA" w:eastAsia="ja-JP" w:bidi="th-TH"/>
-        </w:rPr>
-        <w:t>.1.1.1</w:t>
-      </w:r>
-    </w:p>
-    <w:p>
-      <w:pPr>
-        <w:pStyle w:val="Heading5"/>
+        <w:t xml:space="preserve"> 1.1.1.1.1.1</w:t>
+      </w:r>
+    </w:p>
+    <w:p>
+      <w:pPr>
+        <w:pStyle w:val="Heading7"/>
         <w:rPr>
           <w:lang w:val="fr-CA" w:eastAsia="ja-JP" w:bidi="th-TH"/>
         </w:rPr>
@@ -1226,24 +1264,12 @@
         <w:rPr>
           <w:lang w:val="fr-CA" w:eastAsia="ja-JP" w:bidi="th-TH"/>
         </w:rPr>
-        <w:t xml:space="preserve"> 1</w:t>
-      </w:r>
-      <w:r>
-        <w:rPr>
-          <w:lang w:val="fr-CA" w:eastAsia="ja-JP" w:bidi="th-TH"/>
-        </w:rPr>
-        <w:t>.1.1</w:t>
-      </w:r>
-      <w:r>
-        <w:rPr>
-          <w:lang w:val="fr-CA" w:eastAsia="ja-JP" w:bidi="th-TH"/>
-        </w:rPr>
-        <w:t>.1.1</w:t>
-      </w:r>
-    </w:p>
-    <w:p>
-      <w:pPr>
-        <w:pStyle w:val="Heading6"/>
+        <w:t xml:space="preserve"> 1.1.1.1.1.1.1</w:t>
+      </w:r>
+    </w:p>
+    <w:p>
+      <w:pPr>
+        <w:pStyle w:val="Heading8"/>
         <w:rPr>
           <w:lang w:val="fr-CA" w:eastAsia="ja-JP" w:bidi="th-TH"/>
         </w:rPr>
@@ -1260,18 +1286,12 @@
         <w:rPr>
           <w:lang w:val="fr-CA" w:eastAsia="ja-JP" w:bidi="th-TH"/>
         </w:rPr>
-        <w:t xml:space="preserve"> 1</w:t>
-      </w:r>
-      <w:r>
-        <w:rPr>
-          <w:lang w:val="fr-CA" w:eastAsia="ja-JP" w:bidi="th-TH"/>
-        </w:rPr>
-        <w:t>.1.1.1.1.1</w:t>
-      </w:r>
-    </w:p>
-    <w:p>
-      <w:pPr>
-        <w:pStyle w:val="Heading7"/>
+        <w:t xml:space="preserve"> 1.1.1.1.1.1.1.1</w:t>
+      </w:r>
+    </w:p>
+    <w:p>
+      <w:pPr>
+        <w:pStyle w:val="Heading9"/>
         <w:rPr>
           <w:lang w:val="fr-CA" w:eastAsia="ja-JP" w:bidi="th-TH"/>
         </w:rPr>
@@ -1288,69 +1308,7 @@
         <w:rPr>
           <w:lang w:val="fr-CA" w:eastAsia="ja-JP" w:bidi="th-TH"/>
         </w:rPr>
-        <w:t xml:space="preserve"> 1</w:t>
-      </w:r>
-      <w:r>
-        <w:rPr>
-          <w:lang w:val="fr-CA" w:eastAsia="ja-JP" w:bidi="th-TH"/>
-        </w:rPr>
-        <w:t>.1.1.1.1.1.1</w:t>
-      </w:r>
-    </w:p>
-    <w:p>
-      <w:pPr>
-        <w:pStyle w:val="Heading8"/>
-        <w:rPr>
-          <w:lang w:val="fr-CA" w:eastAsia="ja-JP" w:bidi="th-TH"/>
-        </w:rPr>
-      </w:pPr>
-      <w:proofErr w:type="spellStart"/>
-      <w:r>
-        <w:rPr>
-          <w:lang w:val="fr-CA" w:eastAsia="ja-JP" w:bidi="th-TH"/>
-        </w:rPr>
-        <w:t>Heading</w:t>
-      </w:r>
-      <w:proofErr w:type="spellEnd"/>
-      <w:r>
-        <w:rPr>
-          <w:lang w:val="fr-CA" w:eastAsia="ja-JP" w:bidi="th-TH"/>
-        </w:rPr>
-        <w:t xml:space="preserve"> 1</w:t>
-      </w:r>
-      <w:r>
-        <w:rPr>
-          <w:lang w:val="fr-CA" w:eastAsia="ja-JP" w:bidi="th-TH"/>
-        </w:rPr>
-        <w:t>.1.1.1.1.1.1.1</w:t>
-      </w:r>
-    </w:p>
-    <w:p>
-      <w:pPr>
-        <w:pStyle w:val="Heading9"/>
-        <w:rPr>
-          <w:lang w:val="fr-CA" w:eastAsia="ja-JP" w:bidi="th-TH"/>
-        </w:rPr>
-      </w:pPr>
-      <w:proofErr w:type="spellStart"/>
-      <w:r>
-        <w:rPr>
-          <w:lang w:val="fr-CA" w:eastAsia="ja-JP" w:bidi="th-TH"/>
-        </w:rPr>
-        <w:t>Heading</w:t>
-      </w:r>
-      <w:proofErr w:type="spellEnd"/>
-      <w:r>
-        <w:rPr>
-          <w:lang w:val="fr-CA" w:eastAsia="ja-JP" w:bidi="th-TH"/>
-        </w:rPr>
-        <w:t xml:space="preserve"> 1</w:t>
-      </w:r>
-      <w:r>
-        <w:rPr>
-          <w:lang w:val="fr-CA" w:eastAsia="ja-JP" w:bidi="th-TH"/>
-        </w:rPr>
-        <w:t>.1.1.1.1.1.1.1.1</w:t>
+        <w:t xml:space="preserve"> 1.1.1.1.1.1.1.1.1</w:t>
       </w:r>
     </w:p>
     <w:p>
@@ -1646,6 +1604,194 @@
           <w:lang w:val="fr-CA" w:eastAsia="ja-JP" w:bidi="th-TH"/>
         </w:rPr>
         <w:t xml:space="preserve"> i.</w:t>
+      </w:r>
+    </w:p>
+    <w:p>
+      <w:pPr>
+        <w:rPr>
+          <w:lang w:val="fr-CA" w:eastAsia="ja-JP" w:bidi="th-TH"/>
+        </w:rPr>
+      </w:pPr>
+      <w:r>
+        <w:rPr>
+          <w:lang w:val="fr-CA" w:eastAsia="ja-JP" w:bidi="th-TH"/>
+        </w:rPr>
+        <w:br w:type="page"/>
+      </w:r>
+    </w:p>
+    <w:p>
+      <w:pPr>
+        <w:pStyle w:val="ListParagraph"/>
+        <w:numPr>
+          <w:ilvl w:val="0"/>
+          <w:numId w:val="20"/>
+        </w:numPr>
+        <w:rPr>
+          <w:lang w:val="fr-CA" w:eastAsia="ja-JP" w:bidi="th-TH"/>
+        </w:rPr>
+      </w:pPr>
+      <w:r>
+        <w:rPr>
+          <w:lang w:val="fr-CA" w:eastAsia="ja-JP" w:bidi="th-TH"/>
+        </w:rPr>
+        <w:lastRenderedPageBreak/>
+        <w:t> Original 1</w:t>
+      </w:r>
+    </w:p>
+    <w:p>
+      <w:pPr>
+        <w:pStyle w:val="ListParagraph"/>
+        <w:numPr>
+          <w:ilvl w:val="0"/>
+          <w:numId w:val="20"/>
+        </w:numPr>
+        <w:rPr>
+          <w:lang w:val="fr-CA" w:eastAsia="ja-JP" w:bidi="th-TH"/>
+        </w:rPr>
+      </w:pPr>
+      <w:r>
+        <w:rPr>
+          <w:lang w:val="fr-CA" w:eastAsia="ja-JP" w:bidi="th-TH"/>
+        </w:rPr>
+        <w:t> Original 2</w:t>
+      </w:r>
+    </w:p>
+    <w:p>
+      <w:pPr>
+        <w:pStyle w:val="ListParagraph"/>
+        <w:numPr>
+          <w:ilvl w:val="0"/>
+          <w:numId w:val="20"/>
+        </w:numPr>
+        <w:rPr>
+          <w:lang w:val="fr-CA" w:eastAsia="ja-JP" w:bidi="th-TH"/>
+        </w:rPr>
+      </w:pPr>
+      <w:r>
+        <w:rPr>
+          <w:lang w:val="fr-CA" w:eastAsia="ja-JP" w:bidi="th-TH"/>
+        </w:rPr>
+        <w:t> Original 3</w:t>
+      </w:r>
+    </w:p>
+    <w:p>
+      <w:pPr>
+        <w:pStyle w:val="ListParagraph"/>
+        <w:numPr>
+          <w:ilvl w:val="0"/>
+          <w:numId w:val="20"/>
+        </w:numPr>
+        <w:rPr>
+          <w:del w:id="0" w:author="Gaspard Petit" w:date="2025-12-21T02:40:00Z" w16du:dateUtc="2025-12-21T07:40:00Z"/>
+          <w:lang w:val="fr-CA" w:eastAsia="ja-JP" w:bidi="th-TH"/>
+        </w:rPr>
+      </w:pPr>
+      <w:del w:id="1" w:author="Gaspard Petit" w:date="2025-12-21T02:40:00Z" w16du:dateUtc="2025-12-21T07:40:00Z">
+        <w:r>
+          <w:rPr>
+            <w:lang w:val="fr-CA" w:eastAsia="ja-JP" w:bidi="th-TH"/>
+          </w:rPr>
+          <w:delText> Deleted 4</w:delText>
+        </w:r>
+      </w:del>
+    </w:p>
+    <w:p>
+      <w:pPr>
+        <w:pStyle w:val="ListParagraph"/>
+        <w:numPr>
+          <w:ilvl w:val="0"/>
+          <w:numId w:val="20"/>
+        </w:numPr>
+        <w:rPr>
+          <w:ins w:id="2" w:author="Gaspard Petit" w:date="2025-12-21T02:40:00Z" w16du:dateUtc="2025-12-21T07:40:00Z"/>
+          <w:lang w:val="fr-CA" w:eastAsia="ja-JP" w:bidi="th-TH"/>
+        </w:rPr>
+      </w:pPr>
+      <w:ins w:id="3" w:author="Gaspard Petit" w:date="2025-12-21T02:40:00Z" w16du:dateUtc="2025-12-21T07:40:00Z">
+        <w:r>
+          <w:rPr>
+            <w:lang w:val="fr-CA" w:eastAsia="ja-JP" w:bidi="th-TH"/>
+          </w:rPr>
+          <w:t> Added 5</w:t>
+        </w:r>
+      </w:ins>
+    </w:p>
+    <w:p>
+      <w:pPr>
+        <w:pStyle w:val="ListParagraph"/>
+        <w:numPr>
+          <w:ilvl w:val="0"/>
+          <w:numId w:val="20"/>
+        </w:numPr>
+        <w:rPr>
+          <w:lang w:val="fr-CA" w:eastAsia="ja-JP" w:bidi="th-TH"/>
+        </w:rPr>
+      </w:pPr>
+      <w:r>
+        <w:rPr>
+          <w:lang w:val="fr-CA" w:eastAsia="ja-JP" w:bidi="th-TH"/>
+        </w:rPr>
+        <w:t> Original 6</w:t>
+      </w:r>
+    </w:p>
+    <w:p>
+      <w:pPr>
+        <w:pStyle w:val="ListParagraph"/>
+        <w:numPr>
+          <w:ilvl w:val="0"/>
+          <w:numId w:val="20"/>
+        </w:numPr>
+        <w:rPr>
+          <w:ins w:id="4" w:author="Gaspard Petit" w:date="2025-12-21T02:40:00Z" w16du:dateUtc="2025-12-21T07:40:00Z"/>
+          <w:lang w:val="fr-CA" w:eastAsia="ja-JP" w:bidi="th-TH"/>
+        </w:rPr>
+      </w:pPr>
+      <w:ins w:id="5" w:author="Gaspard Petit" w:date="2025-12-21T02:40:00Z" w16du:dateUtc="2025-12-21T07:40:00Z">
+        <w:r>
+          <w:rPr>
+            <w:lang w:val="fr-CA" w:eastAsia="ja-JP" w:bidi="th-TH"/>
+          </w:rPr>
+          <w:t> Added 7</w:t>
+        </w:r>
+      </w:ins>
+    </w:p>
+    <w:p>
+      <w:pPr>
+        <w:pStyle w:val="ListParagraph"/>
+        <w:numPr>
+          <w:ilvl w:val="0"/>
+          <w:numId w:val="20"/>
+        </w:numPr>
+        <w:rPr>
+          <w:del w:id="6" w:author="Gaspard Petit" w:date="2025-12-21T02:40:00Z" w16du:dateUtc="2025-12-21T07:40:00Z"/>
+          <w:lang w:val="fr-CA" w:eastAsia="ja-JP" w:bidi="th-TH"/>
+        </w:rPr>
+      </w:pPr>
+      <w:del w:id="7" w:author="Gaspard Petit" w:date="2025-12-21T02:40:00Z" w16du:dateUtc="2025-12-21T07:40:00Z">
+        <w:r>
+          <w:rPr>
+            <w:lang w:val="fr-CA" w:eastAsia="ja-JP" w:bidi="th-TH"/>
+          </w:rPr>
+          <w:delText> Delete 8</w:delText>
+        </w:r>
+      </w:del>
+    </w:p>
+    <w:p>
+      <w:pPr>
+        <w:pStyle w:val="ListParagraph"/>
+        <w:numPr>
+          <w:ilvl w:val="0"/>
+          <w:numId w:val="20"/>
+        </w:numPr>
+        <w:rPr>
+          <w:lang w:val="fr-CA" w:eastAsia="ja-JP" w:bidi="th-TH"/>
+        </w:rPr>
+      </w:pPr>
+      <w:r>
+        <w:rPr>
+          <w:lang w:val="fr-CA" w:eastAsia="ja-JP" w:bidi="th-TH"/>
+        </w:rPr>
+        <w:t> Original 9</w:t>
       </w:r>
     </w:p>
     <w:p>
@@ -3191,6 +3337,96 @@
     </w:lvl>
   </w:abstractNum>
   <w:abstractNum w:abstractNumId="15" w15:restartNumberingAfterBreak="0">
+    <w:nsid w:val="685D00D8"/>
+    <w:multiLevelType w:val="hybridMultilevel"/>
+    <w:tmpl w:val="02527CBA"/>
+    <w:lvl w:ilvl="0" w:tplc="803CF34C">
+      <w:start w:val="1"/>
+      <w:numFmt w:val="decimal"/>
+      <w:lvlText w:val="%1:"/>
+      <w:lvlJc w:val="left"/>
+      <w:pPr>
+        <w:ind w:left="720" w:hanging="360"/>
+      </w:pPr>
+      <w:rPr>
+        <w:rFonts w:hint="default"/>
+        <w:sz w:val="20"/>
+      </w:rPr>
+    </w:lvl>
+    <w:lvl w:ilvl="1" w:tplc="04090019" w:tentative="1">
+      <w:start w:val="1"/>
+      <w:numFmt w:val="lowerLetter"/>
+      <w:lvlText w:val="%2."/>
+      <w:lvlJc w:val="left"/>
+      <w:pPr>
+        <w:ind w:left="1440" w:hanging="360"/>
+      </w:pPr>
+    </w:lvl>
+    <w:lvl w:ilvl="2" w:tplc="0409001B" w:tentative="1">
+      <w:start w:val="1"/>
+      <w:numFmt w:val="lowerRoman"/>
+      <w:lvlText w:val="%3."/>
+      <w:lvlJc w:val="right"/>
+      <w:pPr>
+        <w:ind w:left="2160" w:hanging="180"/>
+      </w:pPr>
+    </w:lvl>
+    <w:lvl w:ilvl="3" w:tplc="0409000F" w:tentative="1">
+      <w:start w:val="1"/>
+      <w:numFmt w:val="decimal"/>
+      <w:lvlText w:val="%4."/>
+      <w:lvlJc w:val="left"/>
+      <w:pPr>
+        <w:ind w:left="2880" w:hanging="360"/>
+      </w:pPr>
+    </w:lvl>
+    <w:lvl w:ilvl="4" w:tplc="04090019" w:tentative="1">
+      <w:start w:val="1"/>
+      <w:numFmt w:val="lowerLetter"/>
+      <w:lvlText w:val="%5."/>
+      <w:lvlJc w:val="left"/>
+      <w:pPr>
+        <w:ind w:left="3600" w:hanging="360"/>
+      </w:pPr>
+    </w:lvl>
+    <w:lvl w:ilvl="5" w:tplc="0409001B" w:tentative="1">
+      <w:start w:val="1"/>
+      <w:numFmt w:val="lowerRoman"/>
+      <w:lvlText w:val="%6."/>
+      <w:lvlJc w:val="right"/>
+      <w:pPr>
+        <w:ind w:left="4320" w:hanging="180"/>
+      </w:pPr>
+    </w:lvl>
+    <w:lvl w:ilvl="6" w:tplc="0409000F" w:tentative="1">
+      <w:start w:val="1"/>
+      <w:numFmt w:val="decimal"/>
+      <w:lvlText w:val="%7."/>
+      <w:lvlJc w:val="left"/>
+      <w:pPr>
+        <w:ind w:left="5040" w:hanging="360"/>
+      </w:pPr>
+    </w:lvl>
+    <w:lvl w:ilvl="7" w:tplc="04090019" w:tentative="1">
+      <w:start w:val="1"/>
+      <w:numFmt w:val="lowerLetter"/>
+      <w:lvlText w:val="%8."/>
+      <w:lvlJc w:val="left"/>
+      <w:pPr>
+        <w:ind w:left="5760" w:hanging="360"/>
+      </w:pPr>
+    </w:lvl>
+    <w:lvl w:ilvl="8" w:tplc="0409001B" w:tentative="1">
+      <w:start w:val="1"/>
+      <w:numFmt w:val="lowerRoman"/>
+      <w:lvlText w:val="%9."/>
+      <w:lvlJc w:val="right"/>
+      <w:pPr>
+        <w:ind w:left="6480" w:hanging="180"/>
+      </w:pPr>
+    </w:lvl>
+  </w:abstractNum>
+  <w:abstractNum w:abstractNumId="16" w15:restartNumberingAfterBreak="0">
     <w:nsid w:val="6DB80C93"/>
     <w:multiLevelType w:val="hybridMultilevel"/>
     <w:tmpl w:val="2B3859E8"/>
@@ -3279,7 +3515,7 @@
       </w:pPr>
     </w:lvl>
   </w:abstractNum>
-  <w:abstractNum w:abstractNumId="16" w15:restartNumberingAfterBreak="0">
+  <w:abstractNum w:abstractNumId="17" w15:restartNumberingAfterBreak="0">
     <w:nsid w:val="782164B3"/>
     <w:multiLevelType w:val="multilevel"/>
     <w:tmpl w:val="0409001D"/>
@@ -3365,7 +3601,7 @@
       </w:pPr>
     </w:lvl>
   </w:abstractNum>
-  <w:abstractNum w:abstractNumId="17" w15:restartNumberingAfterBreak="0">
+  <w:abstractNum w:abstractNumId="18" w15:restartNumberingAfterBreak="0">
     <w:nsid w:val="79076527"/>
     <w:multiLevelType w:val="hybridMultilevel"/>
     <w:tmpl w:val="C4FA59A8"/>
@@ -3478,7 +3714,7 @@
       </w:rPr>
     </w:lvl>
   </w:abstractNum>
-  <w:abstractNum w:abstractNumId="18" w15:restartNumberingAfterBreak="0">
+  <w:abstractNum w:abstractNumId="19" w15:restartNumberingAfterBreak="0">
     <w:nsid w:val="79A15CF5"/>
     <w:multiLevelType w:val="hybridMultilevel"/>
     <w:tmpl w:val="C05AB8A4"/>
@@ -3592,7 +3828,7 @@
     </w:lvl>
   </w:abstractNum>
   <w:num w:numId="1" w16cid:durableId="893928558">
-    <w:abstractNumId w:val="17"/>
+    <w:abstractNumId w:val="18"/>
   </w:num>
   <w:num w:numId="2" w16cid:durableId="215170032">
     <w:abstractNumId w:val="8"/>
@@ -3601,7 +3837,7 @@
     <w:abstractNumId w:val="14"/>
   </w:num>
   <w:num w:numId="4" w16cid:durableId="1895777343">
-    <w:abstractNumId w:val="18"/>
+    <w:abstractNumId w:val="19"/>
   </w:num>
   <w:num w:numId="5" w16cid:durableId="2045859716">
     <w:abstractNumId w:val="5"/>
@@ -3619,7 +3855,7 @@
     <w:abstractNumId w:val="2"/>
   </w:num>
   <w:num w:numId="10" w16cid:durableId="80414459">
-    <w:abstractNumId w:val="15"/>
+    <w:abstractNumId w:val="16"/>
   </w:num>
   <w:num w:numId="11" w16cid:durableId="1329938326">
     <w:abstractNumId w:val="4"/>
@@ -3646,9 +3882,20 @@
     <w:abstractNumId w:val="11"/>
   </w:num>
   <w:num w:numId="19" w16cid:durableId="279846122">
-    <w:abstractNumId w:val="16"/>
+    <w:abstractNumId w:val="17"/>
+  </w:num>
+  <w:num w:numId="20" w16cid:durableId="1720132675">
+    <w:abstractNumId w:val="15"/>
   </w:num>
 </w:numbering>
+</file>
+
+<file path=word/people.xml><?xml version="1.0" encoding="utf-8"?>
+<w15:people xmlns:wpc="http://schemas.microsoft.com/office/word/2010/wordprocessingCanvas" xmlns:cx="http://schemas.microsoft.com/office/drawing/2014/chartex" xmlns:cx1="http://schemas.microsoft.com/office/drawing/2015/9/8/chartex" xmlns:cx2="http://schemas.microsoft.com/office/drawing/2015/10/21/chartex" xmlns:cx3="http://schemas.microsoft.com/office/drawing/2016/5/9/chartex" xmlns:cx4="http://schemas.microsoft.com/office/drawing/2016/5/10/chartex" xmlns:cx5="http://schemas.microsoft.com/office/drawing/2016/5/11/chartex" xmlns:cx6="http://schemas.microsoft.com/office/drawing/2016/5/12/chartex" xmlns:cx7="http://schemas.microsoft.com/office/drawing/2016/5/13/chartex" xmlns:cx8="http://schemas.microsoft.com/office/drawing/2016/5/14/chartex" xmlns:mc="http://schemas.openxmlformats.org/markup-compatibility/2006" xmlns:aink="http://schemas.microsoft.com/office/drawing/2016/ink" xmlns:am3d="http://schemas.microsoft.com/office/drawing/2017/model3d" xmlns:o="urn:schemas-microsoft-com:office:office" xmlns:oel="http://schemas.microsoft.com/office/2019/extlst" xmlns:r="http://schemas.openxmlformats.org/officeDocument/2006/relationships" xmlns:m="http://schemas.openxmlformats.org/officeDocument/2006/math" xmlns:v="urn:schemas-microsoft-com:vml" xmlns:wp14="http://schemas.microsoft.com/office/word/2010/wordprocessingDrawing" xmlns:wp="http://schemas.openxmlformats.org/drawingml/2006/wordprocessingDrawing" xmlns:w10="urn:schemas-microsoft-com:office:word" xmlns:w="http://schemas.openxmlformats.org/wordprocessingml/2006/main" xmlns:w14="http://schemas.microsoft.com/office/word/2010/wordml" xmlns:w15="http://schemas.microsoft.com/office/word/2012/wordml" xmlns:w16cex="http://schemas.microsoft.com/office/word/2018/wordml/cex" xmlns:w16cid="http://schemas.microsoft.com/office/word/2016/wordml/cid" xmlns:w16="http://schemas.microsoft.com/office/word/2018/wordml" xmlns:w16du="http://schemas.microsoft.com/office/word/2023/wordml/word16du" xmlns:w16sdtdh="http://schemas.microsoft.com/office/word/2020/wordml/sdtdatahash" xmlns:w16sdtfl="http://schemas.microsoft.com/office/word/2024/wordml/sdtformatlock" xmlns:w16se="http://schemas.microsoft.com/office/word/2015/wordml/symex" xmlns:wpg="http://schemas.microsoft.com/office/word/2010/wordprocessingGroup" xmlns:wpi="http://schemas.microsoft.com/office/word/2010/wordprocessingInk" xmlns:wne="http://schemas.microsoft.com/office/word/2006/wordml" xmlns:wps="http://schemas.microsoft.com/office/word/2010/wordprocessingShape" mc:Ignorable="w14 w15 w16se w16cid w16 w16cex w16sdtdh w16sdtfl w16du wp14">
+  <w15:person w15:author="Gaspard Petit">
+    <w15:presenceInfo w15:providerId="Windows Live" w15:userId="d6f97f1efc77af9d"/>
+  </w15:person>
+</w15:people>
 </file>
 
 <file path=word/styles.xml><?xml version="1.0" encoding="utf-8"?>
@@ -4587,6 +4834,16 @@
       <w:spacing w:val="5"/>
     </w:rPr>
   </w:style>
+  <w:style w:type="paragraph" w:styleId="Revision">
+    <w:name w:val="Revision"/>
+    <w:hidden/>
+    <w:uiPriority w:val="99"/>
+    <w:semiHidden/>
+    <w:rsid w:val="00C572D5"/>
+    <w:pPr>
+      <w:spacing w:after="0" w:line="240" w:lineRule="auto"/>
+    </w:pPr>
+  </w:style>
 </w:styles>
 </file>
 

</xml_diff>